<commit_message>
doc caahier des charges maj
</commit_message>
<xml_diff>
--- a/Documentation/LightningMalware_cahier_des_charges.pdf.docx
+++ b/Documentation/LightningMalware_cahier_des_charges.pdf.docx
@@ -25,10 +25,10 @@
           <w14:ligatures w14:val="standardContextual"/>
         </w:rPr>
         <w:drawing>
-          <wp:inline distT="0" distB="0" distL="0" distR="0" wp14:anchorId="06DA1EA0" wp14:editId="0405AA53">
-            <wp:extent cx="2524125" cy="3667125"/>
+          <wp:inline distT="0" distB="0" distL="0" distR="0" wp14:anchorId="177010B7" wp14:editId="4B4713CB">
+            <wp:extent cx="4437897" cy="3066294"/>
             <wp:effectExtent l="0" t="0" r="0" b="0"/>
-            <wp:docPr id="310331258" name="Image 3" descr="Une image contenant crâne, art&#10;&#10;Description générée automatiquement"/>
+            <wp:docPr id="1922521673" name="Image 1" descr="Une image contenant texte, Police, Graphique, capture d’écran&#10;&#10;Description générée automatiquement"/>
             <wp:cNvGraphicFramePr>
               <a:graphicFrameLocks xmlns:a="http://schemas.openxmlformats.org/drawingml/2006/main" noChangeAspect="1"/>
             </wp:cNvGraphicFramePr>
@@ -36,36 +36,29 @@
               <a:graphicData uri="http://schemas.openxmlformats.org/drawingml/2006/picture">
                 <pic:pic xmlns:pic="http://schemas.openxmlformats.org/drawingml/2006/picture">
                   <pic:nvPicPr>
-                    <pic:cNvPr id="310331258" name="Image 3" descr="Une image contenant crâne, art&#10;&#10;Description générée automatiquement"/>
+                    <pic:cNvPr id="1922521673" name="Image 1" descr="Une image contenant texte, Police, Graphique, capture d’écran&#10;&#10;Description générée automatiquement"/>
                     <pic:cNvPicPr/>
                   </pic:nvPicPr>
-                  <pic:blipFill rotWithShape="1">
-                    <a:blip r:embed="rId7">
+                  <pic:blipFill>
+                    <a:blip r:embed="rId7" cstate="print">
                       <a:extLst>
                         <a:ext uri="{28A0092B-C50C-407E-A947-70E740481C1C}">
                           <a14:useLocalDpi xmlns:a14="http://schemas.microsoft.com/office/drawing/2010/main" val="0"/>
                         </a:ext>
                       </a:extLst>
                     </a:blip>
-                    <a:srcRect r="10994"/>
-                    <a:stretch/>
+                    <a:stretch>
+                      <a:fillRect/>
+                    </a:stretch>
                   </pic:blipFill>
-                  <pic:spPr bwMode="auto">
+                  <pic:spPr>
                     <a:xfrm>
                       <a:off x="0" y="0"/>
-                      <a:ext cx="2535752" cy="3684017"/>
+                      <a:ext cx="4437897" cy="3066294"/>
                     </a:xfrm>
                     <a:prstGeom prst="rect">
                       <a:avLst/>
                     </a:prstGeom>
-                    <a:ln>
-                      <a:noFill/>
-                    </a:ln>
-                    <a:extLst>
-                      <a:ext uri="{53640926-AAD7-44D8-BBD7-CCE9431645EC}">
-                        <a14:shadowObscured xmlns:a14="http://schemas.microsoft.com/office/drawing/2010/main"/>
-                      </a:ext>
-                    </a:extLst>
                   </pic:spPr>
                 </pic:pic>
               </a:graphicData>
@@ -97,7 +90,6 @@
     <w:p>
       <w:pPr>
         <w:pStyle w:val="NormalWeb"/>
-        <w:jc w:val="center"/>
       </w:pPr>
     </w:p>
     <w:p>
@@ -105,18 +97,15 @@
         <w:pStyle w:val="NormalWeb"/>
         <w:jc w:val="center"/>
       </w:pPr>
-      <w:r>
-        <w:t>Morgane REYNAUD – Yamyna RENAI</w:t>
-      </w:r>
-      <w:r>
-        <w:t xml:space="preserve"> – Hugo RIBEIRO</w:t>
-      </w:r>
     </w:p>
     <w:p>
       <w:pPr>
         <w:pStyle w:val="NormalWeb"/>
         <w:jc w:val="center"/>
       </w:pPr>
+      <w:r>
+        <w:t>Morgane REYNAUD – Yamyna RENAI</w:t>
+      </w:r>
     </w:p>
     <w:p>
       <w:pPr>
@@ -136,8 +125,23 @@
         <w:jc w:val="center"/>
       </w:pPr>
     </w:p>
+    <w:p>
+      <w:pPr>
+        <w:pStyle w:val="NormalWeb"/>
+        <w:jc w:val="center"/>
+      </w:pPr>
+    </w:p>
     <w:sdt>
       <w:sdtPr>
+        <w:rPr>
+          <w:rFonts w:asciiTheme="minorHAnsi" w:eastAsiaTheme="minorHAnsi" w:hAnsiTheme="minorHAnsi" w:cstheme="minorBidi"/>
+          <w:color w:val="auto"/>
+          <w:kern w:val="2"/>
+          <w:sz w:val="24"/>
+          <w:szCs w:val="24"/>
+          <w:lang w:eastAsia="en-US"/>
+          <w14:ligatures w14:val="standardContextual"/>
+        </w:rPr>
         <w:id w:val="647626452"/>
         <w:docPartObj>
           <w:docPartGallery w:val="Table of Contents"/>
@@ -146,15 +150,8 @@
       </w:sdtPr>
       <w:sdtEndPr>
         <w:rPr>
-          <w:rFonts w:asciiTheme="minorHAnsi" w:eastAsiaTheme="minorHAnsi" w:hAnsiTheme="minorHAnsi" w:cstheme="minorBidi"/>
           <w:b/>
           <w:bCs/>
-          <w:color w:val="auto"/>
-          <w:kern w:val="2"/>
-          <w:sz w:val="24"/>
-          <w:szCs w:val="24"/>
-          <w:lang w:eastAsia="en-US"/>
-          <w14:ligatures w14:val="standardContextual"/>
         </w:rPr>
       </w:sdtEndPr>
       <w:sdtContent>
@@ -1186,119 +1183,101 @@
       </w:pPr>
       <w:bookmarkStart w:id="2" w:name="_Toc160789476"/>
       <w:r>
+        <w:t>Objectif du projet</w:t>
+      </w:r>
+      <w:bookmarkEnd w:id="2"/>
+    </w:p>
+    <w:p>
+      <w:r>
+        <w:t>Le projet "Lightning Malware" vise à développer une plateforme en ligne capable d'analyser et de détecter les menaces potentielles présentes dans les fichiers et les adresses IP/URL. Notre objectif principal est de fournir aux utilisateurs un outil intuitif et efficace pour évaluer la sécurité de leurs données et de leurs connexions en ligne.</w:t>
+      </w:r>
+    </w:p>
+    <w:p>
+      <w:pPr>
+        <w:pStyle w:val="Titre3"/>
+      </w:pPr>
+      <w:bookmarkStart w:id="3" w:name="_Toc160789477"/>
+      <w:r>
+        <w:t>Contexte et justification</w:t>
+      </w:r>
+      <w:bookmarkEnd w:id="3"/>
+    </w:p>
+    <w:p>
+      <w:r>
+        <w:t>Dans un monde numérique en constante évolution, et face à une augmentation significative des attaques de logiciels malveillants, il est impératif de développer des solutions innovantes pour protéger les données et garantir la sécurité en ligne. Inspiré par des initiatives telles que "</w:t>
+      </w:r>
+      <w:proofErr w:type="spellStart"/>
+      <w:r>
+        <w:t>VirusTotal</w:t>
+      </w:r>
+      <w:proofErr w:type="spellEnd"/>
+      <w:r>
+        <w:t xml:space="preserve">", une référence dans le domaine de la sécurité informatique, le projet "Lightning Malware" propose une plateforme de détection des menaces, contribuant ainsi à renforcer la sécurité numérique de ses utilisateurs. En offrant une solution accessible, notre objectif est de fournir aux </w:t>
+      </w:r>
+      <w:r>
+        <w:t>utilisateurs</w:t>
+      </w:r>
+      <w:r>
+        <w:t xml:space="preserve"> les outils nécessaires pour identifier et contrer les menaces potentielles, assurant ainsi la protection de leurs données et de leurs activités en ligne.</w:t>
+      </w:r>
+    </w:p>
+    <w:p/>
+    <w:p/>
+    <w:p/>
+    <w:p/>
+    <w:p/>
+    <w:p/>
+    <w:p/>
+    <w:p/>
+    <w:p/>
+    <w:p/>
+    <w:p/>
+    <w:p/>
+    <w:p/>
+    <w:p>
+      <w:pPr>
+        <w:pStyle w:val="Titre2"/>
+      </w:pPr>
+      <w:bookmarkStart w:id="4" w:name="_Toc160789478"/>
+      <w:r>
         <w:lastRenderedPageBreak/>
-        <w:t>Objectif du projet</w:t>
-      </w:r>
-      <w:bookmarkEnd w:id="2"/>
-    </w:p>
-    <w:p>
-      <w:r>
-        <w:t>Le projet "Lightning Malware" vise à développer une plateforme en ligne capable d'analyser et de détecter les menaces potentielles présentes dans les fichiers et les adresses IP/URL. Notre objectif principal est de fournir aux utilisateurs un outil intuitif et efficace pour évaluer la sécurité de leurs données et de leurs connexions en ligne.</w:t>
-      </w:r>
+        <w:t>Planification et Gestion de Projet</w:t>
+      </w:r>
+      <w:bookmarkEnd w:id="4"/>
     </w:p>
     <w:p>
       <w:pPr>
         <w:pStyle w:val="Titre3"/>
       </w:pPr>
-      <w:bookmarkStart w:id="3" w:name="_Toc160789477"/>
-      <w:r>
-        <w:t>Contexte et justification</w:t>
-      </w:r>
-      <w:bookmarkEnd w:id="3"/>
-    </w:p>
-    <w:p>
-      <w:r>
-        <w:t>Dans un monde numérique en constante évolution, et face à une augmentation significative des attaques de logiciels malveillants, il est impératif de développer des solutions innovantes pour protéger les données et garantir la sécurité en ligne. Inspiré par des initiatives telles que "</w:t>
+      <w:bookmarkStart w:id="5" w:name="_Toc160789479"/>
+      <w:r>
+        <w:t>Planification du projet</w:t>
+      </w:r>
+      <w:bookmarkEnd w:id="5"/>
+    </w:p>
+    <w:p>
+      <w:r>
+        <w:t xml:space="preserve">Pour la planification du projet, nous avons mis en place une méthodologie rigoureuse afin de garantir une progression efficace et coordonnée les différentes étapes du projet. </w:t>
+      </w:r>
+    </w:p>
+    <w:p>
+      <w:r>
+        <w:t>Pour une répartition claire des responsabilités et une gestion efficace des tâches, nous avons élaboré une matrice RACI (</w:t>
       </w:r>
       <w:proofErr w:type="spellStart"/>
       <w:r>
-        <w:t>VirusTotal</w:t>
+        <w:t>Responsibility</w:t>
       </w:r>
       <w:proofErr w:type="spellEnd"/>
       <w:r>
-        <w:t xml:space="preserve">", une référence dans le domaine de la sécurité informatique, le projet "Lightning Malware" propose une plateforme de détection des menaces, contribuant ainsi à renforcer la sécurité numérique de ses utilisateurs. En offrant une solution accessible, notre objectif est de fournir aux </w:t>
-      </w:r>
-      <w:r>
-        <w:t>utilisateurs</w:t>
-      </w:r>
-      <w:r>
-        <w:t xml:space="preserve"> les outils nécessaires pour identifier et contrer les menaces potentielles, assurant ainsi la protection de leurs données et de leurs activités en ligne.</w:t>
-      </w:r>
-    </w:p>
-    <w:p/>
-    <w:p/>
-    <w:p/>
-    <w:p/>
-    <w:p/>
-    <w:p/>
-    <w:p/>
-    <w:p/>
-    <w:p/>
-    <w:p/>
-    <w:p/>
-    <w:p/>
-    <w:p/>
-    <w:p>
-      <w:pPr>
-        <w:pStyle w:val="Titre2"/>
-      </w:pPr>
-      <w:bookmarkStart w:id="4" w:name="_Toc160789478"/>
-      <w:r>
-        <w:t>Planification et Gestion de Projet</w:t>
-      </w:r>
-      <w:bookmarkEnd w:id="4"/>
-    </w:p>
-    <w:p>
-      <w:pPr>
-        <w:pStyle w:val="Titre3"/>
-      </w:pPr>
-      <w:bookmarkStart w:id="5" w:name="_Toc160789479"/>
-      <w:r>
-        <w:t>Planification du projet</w:t>
-      </w:r>
-      <w:bookmarkEnd w:id="5"/>
-    </w:p>
-    <w:p>
-      <w:r>
-        <w:t xml:space="preserve">Pour la planification du projet, nous avons mis en place une méthodologie rigoureuse afin de garantir une progression efficace et coordonnée </w:t>
-      </w:r>
-      <w:r>
-        <w:t>l</w:t>
-      </w:r>
-      <w:r>
-        <w:t>es différentes étapes d</w:t>
-      </w:r>
-      <w:r>
-        <w:t>u</w:t>
-      </w:r>
-      <w:r>
         <w:t xml:space="preserve"> </w:t>
       </w:r>
-      <w:r>
-        <w:t>projet</w:t>
-      </w:r>
-      <w:r>
-        <w:t xml:space="preserve">. </w:t>
-      </w:r>
-    </w:p>
-    <w:p>
-      <w:r>
-        <w:t>Pour une répartition claire des responsabilités et une gestion efficace des tâches, nous avons élaboré une matrice RACI (</w:t>
-      </w:r>
       <w:proofErr w:type="spellStart"/>
       <w:r>
-        <w:t>Responsibility</w:t>
+        <w:t>Assignment</w:t>
       </w:r>
       <w:proofErr w:type="spellEnd"/>
       <w:r>
-        <w:t xml:space="preserve"> </w:t>
-      </w:r>
-      <w:proofErr w:type="spellStart"/>
-      <w:r>
-        <w:t>Assignment</w:t>
-      </w:r>
-      <w:proofErr w:type="spellEnd"/>
-      <w:r>
         <w:t xml:space="preserve"> Matrix) en planification projet SI. Cette matrice nous permet de déterminer qui est Responsable, qui est Actif, qui doit être Consulté et qui doit être Informé pour chaque activité du projet. Ainsi, chacun des membres de l'équipe sait exactement quelles sont ses responsabilités et à qui il doit rendre compte.</w:t>
       </w:r>
     </w:p>
@@ -1313,10 +1292,10 @@
       </w:pPr>
       <w:r>
         <w:drawing>
-          <wp:inline distT="0" distB="0" distL="0" distR="0" wp14:anchorId="520FCC8D" wp14:editId="2C324B56">
-            <wp:extent cx="4838700" cy="3491950"/>
+          <wp:inline distT="0" distB="0" distL="0" distR="0" wp14:anchorId="0B09E23F" wp14:editId="153941AA">
+            <wp:extent cx="3505380" cy="2876698"/>
             <wp:effectExtent l="0" t="0" r="0" b="0"/>
-            <wp:docPr id="2067649577" name="Image 1" descr="Une image contenant texte, capture d’écran, nombre, affichage&#10;&#10;Description générée automatiquement"/>
+            <wp:docPr id="491629824" name="Image 1" descr="Une image contenant texte, capture d’écran, affichage, nombre&#10;&#10;Description générée automatiquement"/>
             <wp:cNvGraphicFramePr>
               <a:graphicFrameLocks xmlns:a="http://schemas.openxmlformats.org/drawingml/2006/main" noChangeAspect="1"/>
             </wp:cNvGraphicFramePr>
@@ -1324,7 +1303,7 @@
               <a:graphicData uri="http://schemas.openxmlformats.org/drawingml/2006/picture">
                 <pic:pic xmlns:pic="http://schemas.openxmlformats.org/drawingml/2006/picture">
                   <pic:nvPicPr>
-                    <pic:cNvPr id="2067649577" name="Image 1" descr="Une image contenant texte, capture d’écran, nombre, affichage&#10;&#10;Description générée automatiquement"/>
+                    <pic:cNvPr id="491629824" name="Image 1" descr="Une image contenant texte, capture d’écran, affichage, nombre&#10;&#10;Description générée automatiquement"/>
                     <pic:cNvPicPr/>
                   </pic:nvPicPr>
                   <pic:blipFill>
@@ -1336,7 +1315,7 @@
                   <pic:spPr>
                     <a:xfrm>
                       <a:off x="0" y="0"/>
-                      <a:ext cx="4845579" cy="3496914"/>
+                      <a:ext cx="3505380" cy="2876698"/>
                     </a:xfrm>
                     <a:prstGeom prst="rect">
                       <a:avLst/>
@@ -1383,6 +1362,7 @@
       </w:pPr>
       <w:bookmarkStart w:id="7" w:name="_Toc160789481"/>
       <w:r>
+        <w:lastRenderedPageBreak/>
         <w:t>Conception visuelle</w:t>
       </w:r>
       <w:bookmarkEnd w:id="7"/>
@@ -1409,24 +1389,20 @@
     </w:p>
     <w:p>
       <w:r>
-        <w:t>La conception d'un logo et d'un nom de projet qui capturent l'essence de "Lightning Malware", signifiant "mettre en lumière les virus". Notre objectif est de fournir aux utilisateurs les outils nécessaires pour lutter contre les virus potentiels.</w:t>
-      </w:r>
-    </w:p>
-    <w:p>
-      <w:r>
-        <w:t xml:space="preserve">Le développement d'un style CSS </w:t>
-      </w:r>
-      <w:r>
-        <w:t>simple</w:t>
-      </w:r>
-      <w:r>
-        <w:t xml:space="preserve"> </w:t>
-      </w:r>
-      <w:r>
-        <w:t>mais</w:t>
-      </w:r>
-      <w:r>
-        <w:t xml:space="preserve"> esthétique, garantissant une présentation harmonieuse sur l'ensemble du site web.</w:t>
+        <w:t xml:space="preserve">La conception d'un nom de projet qui </w:t>
+      </w:r>
+      <w:proofErr w:type="gramStart"/>
+      <w:r>
+        <w:t>capturent</w:t>
+      </w:r>
+      <w:proofErr w:type="gramEnd"/>
+      <w:r>
+        <w:t xml:space="preserve"> l'essence de "Lightning Malware", signifiant "mettre en lumière les virus". Notre objectif est de fournir aux utilisateurs les outils nécessaires pour lutter contre les virus potentiels.</w:t>
+      </w:r>
+    </w:p>
+    <w:p>
+      <w:r>
+        <w:t>Le développement d'un style CSS simple mais esthétique, garantissant une présentation harmonieuse sur l'ensemble du site web.</w:t>
       </w:r>
     </w:p>
     <w:p>
@@ -1439,31 +1415,7 @@
       </w:r>
       <w:proofErr w:type="spellEnd"/>
       <w:r>
-        <w:t xml:space="preserve"> de</w:t>
-      </w:r>
-      <w:r>
-        <w:t>s</w:t>
-      </w:r>
-      <w:r>
-        <w:t xml:space="preserve"> fichiers et d</w:t>
-      </w:r>
-      <w:r>
-        <w:t xml:space="preserve">es </w:t>
-      </w:r>
-      <w:r>
-        <w:t xml:space="preserve">adresses IP/URL, </w:t>
-      </w:r>
-      <w:r>
-        <w:t>afin d’offrir</w:t>
-      </w:r>
-      <w:r>
-        <w:t xml:space="preserve"> aux utilisateurs la possibilité de soumettre leurs données pour analyse</w:t>
-      </w:r>
-      <w:r>
-        <w:t>r</w:t>
-      </w:r>
-      <w:r>
-        <w:t xml:space="preserve"> de manière pratique et sécurisée.</w:t>
+        <w:t xml:space="preserve"> des fichiers et des adresses IP/URL, afin d’offrir aux utilisateurs la possibilité de soumettre leurs données pour analyser de manière pratique et sécurisée.</w:t>
       </w:r>
     </w:p>
     <w:p>
@@ -1488,6 +1440,7 @@
       </w:pPr>
       <w:bookmarkStart w:id="9" w:name="_Toc160789483"/>
       <w:r>
+        <w:lastRenderedPageBreak/>
         <w:t>Infrastructure et Sécurité</w:t>
       </w:r>
       <w:bookmarkEnd w:id="9"/>
@@ -1544,6 +1497,7 @@
       </w:pPr>
       <w:bookmarkStart w:id="10" w:name="_Toc160789484"/>
       <w:r>
+        <w:lastRenderedPageBreak/>
         <w:t>Développement et Fonctionnalités</w:t>
       </w:r>
       <w:bookmarkEnd w:id="10"/>
@@ -1551,13 +1505,7 @@
     <w:p/>
     <w:p>
       <w:r>
-        <w:t>Pour le développement des fonctionnalités de notre projet</w:t>
-      </w:r>
-      <w:r>
-        <w:t xml:space="preserve">, </w:t>
-      </w:r>
-      <w:r>
-        <w:t>nous mettons l'accent sur la mise en place d'outils efficaces pour analyser les menaces potentielles. Voici les fonctionnalités clés que nous allons développer :</w:t>
+        <w:t>Pour le développement des fonctionnalités de notre projet, nous mettons l'accent sur la mise en place d'outils efficaces pour analyser les menaces potentielles. Voici les fonctionnalités clés que nous allons développer :</w:t>
       </w:r>
     </w:p>
     <w:p>
@@ -1596,6 +1544,7 @@
       </w:pPr>
       <w:bookmarkStart w:id="11" w:name="_Toc160789485"/>
       <w:r>
+        <w:lastRenderedPageBreak/>
         <w:t>Amélioration et Perspectives</w:t>
       </w:r>
       <w:bookmarkEnd w:id="11"/>
@@ -1643,6 +1592,7 @@
       </w:pPr>
       <w:bookmarkStart w:id="12" w:name="_Toc160789486"/>
       <w:r>
+        <w:lastRenderedPageBreak/>
         <w:t>Conclusion</w:t>
       </w:r>
       <w:bookmarkEnd w:id="12"/>

</xml_diff>

<commit_message>
Nettoyage de la documentation
</commit_message>
<xml_diff>
--- a/Documentation/LightningMalware_cahier_des_charges.pdf.docx
+++ b/Documentation/LightningMalware_cahier_des_charges.pdf.docx
@@ -1,6 +1,6 @@
 
 <file path=word/document.xml><?xml version="1.0" encoding="utf-8"?>
-<w:document xmlns:wpc="http://schemas.microsoft.com/office/word/2010/wordprocessingCanvas" xmlns:cx="http://schemas.microsoft.com/office/drawing/2014/chartex" xmlns:cx1="http://schemas.microsoft.com/office/drawing/2015/9/8/chartex" xmlns:cx2="http://schemas.microsoft.com/office/drawing/2015/10/21/chartex" xmlns:cx3="http://schemas.microsoft.com/office/drawing/2016/5/9/chartex" xmlns:cx4="http://schemas.microsoft.com/office/drawing/2016/5/10/chartex" xmlns:cx5="http://schemas.microsoft.com/office/drawing/2016/5/11/chartex" xmlns:cx6="http://schemas.microsoft.com/office/drawing/2016/5/12/chartex" xmlns:cx7="http://schemas.microsoft.com/office/drawing/2016/5/13/chartex" xmlns:cx8="http://schemas.microsoft.com/office/drawing/2016/5/14/chartex" xmlns:mc="http://schemas.openxmlformats.org/markup-compatibility/2006" xmlns:aink="http://schemas.microsoft.com/office/drawing/2016/ink" xmlns:am3d="http://schemas.microsoft.com/office/drawing/2017/model3d" xmlns:o="urn:schemas-microsoft-com:office:office" xmlns:oel="http://schemas.microsoft.com/office/2019/extlst" xmlns:r="http://schemas.openxmlformats.org/officeDocument/2006/relationships" xmlns:m="http://schemas.openxmlformats.org/officeDocument/2006/math" xmlns:v="urn:schemas-microsoft-com:vml" xmlns:wp14="http://schemas.microsoft.com/office/word/2010/wordprocessingDrawing" xmlns:wp="http://schemas.openxmlformats.org/drawingml/2006/wordprocessingDrawing" xmlns:w10="urn:schemas-microsoft-com:office:word" xmlns:w="http://schemas.openxmlformats.org/wordprocessingml/2006/main" xmlns:w14="http://schemas.microsoft.com/office/word/2010/wordml" xmlns:w15="http://schemas.microsoft.com/office/word/2012/wordml" xmlns:w16cex="http://schemas.microsoft.com/office/word/2018/wordml/cex" xmlns:w16cid="http://schemas.microsoft.com/office/word/2016/wordml/cid" xmlns:w16="http://schemas.microsoft.com/office/word/2018/wordml" xmlns:w16sdtdh="http://schemas.microsoft.com/office/word/2020/wordml/sdtdatahash" xmlns:w16se="http://schemas.microsoft.com/office/word/2015/wordml/symex" xmlns:wpg="http://schemas.microsoft.com/office/word/2010/wordprocessingGroup" xmlns:wpi="http://schemas.microsoft.com/office/word/2010/wordprocessingInk" xmlns:wne="http://schemas.microsoft.com/office/word/2006/wordml" xmlns:wps="http://schemas.microsoft.com/office/word/2010/wordprocessingShape" mc:Ignorable="w14 w15 w16se w16cid w16 w16cex w16sdtdh wp14">
+<w:document xmlns:wpc="http://schemas.microsoft.com/office/word/2010/wordprocessingCanvas" xmlns:cx="http://schemas.microsoft.com/office/drawing/2014/chartex" xmlns:cx1="http://schemas.microsoft.com/office/drawing/2015/9/8/chartex" xmlns:cx2="http://schemas.microsoft.com/office/drawing/2015/10/21/chartex" xmlns:cx3="http://schemas.microsoft.com/office/drawing/2016/5/9/chartex" xmlns:cx4="http://schemas.microsoft.com/office/drawing/2016/5/10/chartex" xmlns:cx5="http://schemas.microsoft.com/office/drawing/2016/5/11/chartex" xmlns:cx6="http://schemas.microsoft.com/office/drawing/2016/5/12/chartex" xmlns:cx7="http://schemas.microsoft.com/office/drawing/2016/5/13/chartex" xmlns:cx8="http://schemas.microsoft.com/office/drawing/2016/5/14/chartex" xmlns:mc="http://schemas.openxmlformats.org/markup-compatibility/2006" xmlns:aink="http://schemas.microsoft.com/office/drawing/2016/ink" xmlns:am3d="http://schemas.microsoft.com/office/drawing/2017/model3d" xmlns:o="urn:schemas-microsoft-com:office:office" xmlns:oel="http://schemas.microsoft.com/office/2019/extlst" xmlns:r="http://schemas.openxmlformats.org/officeDocument/2006/relationships" xmlns:m="http://schemas.openxmlformats.org/officeDocument/2006/math" xmlns:v="urn:schemas-microsoft-com:vml" xmlns:wp14="http://schemas.microsoft.com/office/word/2010/wordprocessingDrawing" xmlns:wp="http://schemas.openxmlformats.org/drawingml/2006/wordprocessingDrawing" xmlns:w10="urn:schemas-microsoft-com:office:word" xmlns:w="http://schemas.openxmlformats.org/wordprocessingml/2006/main" xmlns:w14="http://schemas.microsoft.com/office/word/2010/wordml" xmlns:w15="http://schemas.microsoft.com/office/word/2012/wordml" xmlns:w16cex="http://schemas.microsoft.com/office/word/2018/wordml/cex" xmlns:w16cid="http://schemas.microsoft.com/office/word/2016/wordml/cid" xmlns:w16="http://schemas.microsoft.com/office/word/2018/wordml" xmlns:w16du="http://schemas.microsoft.com/office/word/2023/wordml/word16du" xmlns:w16sdtdh="http://schemas.microsoft.com/office/word/2020/wordml/sdtdatahash" xmlns:w16se="http://schemas.microsoft.com/office/word/2015/wordml/symex" xmlns:wpg="http://schemas.microsoft.com/office/word/2010/wordprocessingGroup" xmlns:wpi="http://schemas.microsoft.com/office/word/2010/wordprocessingInk" xmlns:wne="http://schemas.microsoft.com/office/word/2006/wordml" xmlns:wps="http://schemas.microsoft.com/office/word/2010/wordprocessingShape" mc:Ignorable="w14 w15 w16se w16cid w16 w16cex w16sdtdh w16du wp14">
   <w:body>
     <w:p>
       <w:pPr>
@@ -25,7 +25,7 @@
           <w14:ligatures w14:val="standardContextual"/>
         </w:rPr>
         <w:drawing>
-          <wp:inline distT="0" distB="0" distL="0" distR="0" wp14:anchorId="177010B7" wp14:editId="4B4713CB">
+          <wp:inline distT="0" distB="0" distL="0" distR="0" wp14:anchorId="177010B7" wp14:editId="3F04956F">
             <wp:extent cx="4437897" cy="3066294"/>
             <wp:effectExtent l="0" t="0" r="0" b="0"/>
             <wp:docPr id="1922521673" name="Image 1" descr="Une image contenant texte, Police, Graphique, capture d’écran&#10;&#10;Description générée automatiquement"/>
@@ -1204,15 +1204,7 @@
     </w:p>
     <w:p>
       <w:r>
-        <w:t>Dans un monde numérique en constante évolution, et face à une augmentation significative des attaques de logiciels malveillants, il est impératif de développer des solutions innovantes pour protéger les données et garantir la sécurité en ligne. Inspiré par des initiatives telles que "</w:t>
-      </w:r>
-      <w:proofErr w:type="spellStart"/>
-      <w:r>
-        <w:t>VirusTotal</w:t>
-      </w:r>
-      <w:proofErr w:type="spellEnd"/>
-      <w:r>
-        <w:t xml:space="preserve">", une référence dans le domaine de la sécurité informatique, le projet "Lightning Malware" propose une plateforme de détection des menaces, contribuant ainsi à renforcer la sécurité numérique de ses utilisateurs. En offrant une solution accessible, notre objectif est de fournir aux </w:t>
+        <w:t xml:space="preserve">Dans un monde numérique en constante évolution, et face à une augmentation significative des attaques de logiciels malveillants, il est impératif de développer des solutions innovantes pour protéger les données et garantir la sécurité en ligne. Inspiré par des initiatives telles que "VirusTotal", une référence dans le domaine de la sécurité informatique, le projet "Lightning Malware" propose une plateforme de détection des menaces, contribuant ainsi à renforcer la sécurité numérique de ses utilisateurs. En offrant une solution accessible, notre objectif est de fournir aux </w:t>
       </w:r>
       <w:r>
         <w:t>utilisateurs</w:t>
@@ -1262,23 +1254,7 @@
     </w:p>
     <w:p>
       <w:r>
-        <w:t>Pour une répartition claire des responsabilités et une gestion efficace des tâches, nous avons élaboré une matrice RACI (</w:t>
-      </w:r>
-      <w:proofErr w:type="spellStart"/>
-      <w:r>
-        <w:t>Responsibility</w:t>
-      </w:r>
-      <w:proofErr w:type="spellEnd"/>
-      <w:r>
-        <w:t xml:space="preserve"> </w:t>
-      </w:r>
-      <w:proofErr w:type="spellStart"/>
-      <w:r>
-        <w:t>Assignment</w:t>
-      </w:r>
-      <w:proofErr w:type="spellEnd"/>
-      <w:r>
-        <w:t xml:space="preserve"> Matrix) en planification projet SI. Cette matrice nous permet de déterminer qui est Responsable, qui est Actif, qui doit être Consulté et qui doit être Informé pour chaque activité du projet. Ainsi, chacun des membres de l'équipe sait exactement quelles sont ses responsabilités et à qui il doit rendre compte.</w:t>
+        <w:t>Pour une répartition claire des responsabilités et une gestion efficace des tâches, nous avons élaboré une matrice RACI en planification projet SI. Cette matrice nous permet de déterminer qui est Responsable, qui est Actif, qui doit être Consulté et qui doit être Informé pour chaque activité du projet. Ainsi, chacun des membres de l'équipe sait exactement quelles sont ses responsabilités et à qui il doit rendre compte.</w:t>
       </w:r>
     </w:p>
     <w:p>
@@ -1291,6 +1267,9 @@
         <w:jc w:val="center"/>
       </w:pPr>
       <w:r>
+        <w:rPr>
+          <w:noProof/>
+        </w:rPr>
         <w:drawing>
           <wp:inline distT="0" distB="0" distL="0" distR="0" wp14:anchorId="0B09E23F" wp14:editId="153941AA">
             <wp:extent cx="3505380" cy="2876698"/>
@@ -1340,15 +1319,13 @@
     </w:p>
     <w:p>
       <w:r>
-        <w:t xml:space="preserve">Nous avons créé un référentiel GitHub dédié au projet "Lightning Malware", où nous gérons l'ensemble de nos travaux. Ce référentiel est structuré avec un </w:t>
-      </w:r>
-      <w:proofErr w:type="spellStart"/>
-      <w:r>
-        <w:t>template</w:t>
-      </w:r>
-      <w:proofErr w:type="spellEnd"/>
-      <w:r>
-        <w:t xml:space="preserve"> spécifique pour les projets logiciels, ainsi que des issues qui sont attribuées aux membres du groupe en fonction de leurs compétences et de leur disponibilité.</w:t>
+        <w:t>Nous avons créé un référentiel GitHub dédié au projet "Lightning Malware", où nous gérons l'ensemble de nos travaux. Ce référentiel est structuré avec un</w:t>
+      </w:r>
+      <w:r>
+        <w:t>e</w:t>
+      </w:r>
+      <w:r>
+        <w:t xml:space="preserve"> template spécifique pour les projets logiciels, ainsi que des issues qui sont attribuées aux membres du groupe en fonction de leurs compétences et de leur disponibilité.</w:t>
       </w:r>
     </w:p>
     <w:p>
@@ -1384,20 +1361,12 @@
     </w:p>
     <w:p>
       <w:r>
-        <w:t>La création d'une interface graphique conviviale, où chaque élément est soigneusement conçu pour faciliter la navigation et l'interaction des utilisateurs. Nous offrirons également la possibilité d’ajuster le style en fonction des préférences, notamment avec un mode nuit et un mode jour.</w:t>
-      </w:r>
-    </w:p>
-    <w:p>
-      <w:r>
-        <w:t xml:space="preserve">La conception d'un nom de projet qui </w:t>
-      </w:r>
-      <w:proofErr w:type="gramStart"/>
-      <w:r>
-        <w:t>capturent</w:t>
-      </w:r>
-      <w:proofErr w:type="gramEnd"/>
-      <w:r>
-        <w:t xml:space="preserve"> l'essence de "Lightning Malware", signifiant "mettre en lumière les virus". Notre objectif est de fournir aux utilisateurs les outils nécessaires pour lutter contre les virus potentiels.</w:t>
+        <w:t xml:space="preserve">La création d'une interface graphique conviviale, où chaque élément est soigneusement conçu pour faciliter la navigation et l'interaction des utilisateurs. </w:t>
+      </w:r>
+    </w:p>
+    <w:p>
+      <w:r>
+        <w:t>La conception d'un nom de projet qui capturent l'essence de "Lightning Malware", signifiant "mettre en lumière les virus". Notre objectif est de fournir aux utilisateurs les outils nécessaires pour lutter contre les virus potentiels.</w:t>
       </w:r>
     </w:p>
     <w:p>
@@ -1407,13 +1376,11 @@
     </w:p>
     <w:p>
       <w:r>
-        <w:t>L'intégration de fonctionnalités d'</w:t>
-      </w:r>
-      <w:proofErr w:type="spellStart"/>
-      <w:r>
-        <w:t>upload</w:t>
-      </w:r>
-      <w:proofErr w:type="spellEnd"/>
+        <w:t>L'intégration de fonctionnalités d</w:t>
+      </w:r>
+      <w:r>
+        <w:t>e télécharger</w:t>
+      </w:r>
       <w:r>
         <w:t xml:space="preserve"> des fichiers et des adresses IP/URL, afin d’offrir aux utilisateurs la possibilité de soumettre leurs données pour analyser de manière pratique et sécurisée.</w:t>
       </w:r>
@@ -1468,7 +1435,16 @@
     </w:p>
     <w:p>
       <w:r>
-        <w:t>Changement du port par défaut : Par mesure de sécurité, nous modifierons le port par défaut utilisé par les services réseau, réduisant ainsi la surface d'attaque potentielle et renforçant la sécurité de notre infrastructure.</w:t>
+        <w:t>Changement du port par défaut : Par mesure de sécurité, nous modifierons le port par défaut utilisé par les services réseau</w:t>
+      </w:r>
+      <w:r>
+        <w:t xml:space="preserve"> en un port préalablement choisit</w:t>
+      </w:r>
+      <w:r>
+        <w:t>, réduisant ainsi la surface d'attaque potentielle et renforçant la sécurité de notre infrastructure.</w:t>
+      </w:r>
+      <w:r>
+        <w:t xml:space="preserve"> </w:t>
       </w:r>
     </w:p>
     <w:p>
@@ -1520,7 +1496,13 @@
     </w:p>
     <w:p>
       <w:r>
-        <w:t>Analyse des fichiers "Keylogger" avec un code : Nous développerons des algorithmes spécifiques pour détecter les signatures et les comportements associés aux enregistreurs de frappe (keyloggers) dans les fichiers soumis par les utilisateurs. Cette analyse approfondie permettra d'identifier les logiciels potentiellement dangereux et de protéger les utilisateurs contre les tentatives de vol d'informations sensibles.</w:t>
+        <w:t xml:space="preserve">Analyse des fichiers avec </w:t>
+      </w:r>
+      <w:r>
+        <w:t>notre propre</w:t>
+      </w:r>
+      <w:r>
+        <w:t xml:space="preserve"> code : Nous développerons des algorithmes spécifiques pour détecter les signatures et les comportements associés aux enregistreurs de frappe (keyloggers) dans les fichiers soumis par les utilisateurs. Cette analyse approfondie permettra d'identifier les logiciels potentiellement dangereux et de protéger les utilisateurs contre les tentatives de vol d'informations sensibles.</w:t>
       </w:r>
     </w:p>
     <w:p>
@@ -1631,7 +1613,7 @@
 </file>
 
 <file path=word/endnotes.xml><?xml version="1.0" encoding="utf-8"?>
-<w:endnotes xmlns:wpc="http://schemas.microsoft.com/office/word/2010/wordprocessingCanvas" xmlns:cx="http://schemas.microsoft.com/office/drawing/2014/chartex" xmlns:cx1="http://schemas.microsoft.com/office/drawing/2015/9/8/chartex" xmlns:cx2="http://schemas.microsoft.com/office/drawing/2015/10/21/chartex" xmlns:cx3="http://schemas.microsoft.com/office/drawing/2016/5/9/chartex" xmlns:cx4="http://schemas.microsoft.com/office/drawing/2016/5/10/chartex" xmlns:cx5="http://schemas.microsoft.com/office/drawing/2016/5/11/chartex" xmlns:cx6="http://schemas.microsoft.com/office/drawing/2016/5/12/chartex" xmlns:cx7="http://schemas.microsoft.com/office/drawing/2016/5/13/chartex" xmlns:cx8="http://schemas.microsoft.com/office/drawing/2016/5/14/chartex" xmlns:mc="http://schemas.openxmlformats.org/markup-compatibility/2006" xmlns:aink="http://schemas.microsoft.com/office/drawing/2016/ink" xmlns:am3d="http://schemas.microsoft.com/office/drawing/2017/model3d" xmlns:o="urn:schemas-microsoft-com:office:office" xmlns:oel="http://schemas.microsoft.com/office/2019/extlst" xmlns:r="http://schemas.openxmlformats.org/officeDocument/2006/relationships" xmlns:m="http://schemas.openxmlformats.org/officeDocument/2006/math" xmlns:v="urn:schemas-microsoft-com:vml" xmlns:wp14="http://schemas.microsoft.com/office/word/2010/wordprocessingDrawing" xmlns:wp="http://schemas.openxmlformats.org/drawingml/2006/wordprocessingDrawing" xmlns:w10="urn:schemas-microsoft-com:office:word" xmlns:w="http://schemas.openxmlformats.org/wordprocessingml/2006/main" xmlns:w14="http://schemas.microsoft.com/office/word/2010/wordml" xmlns:w15="http://schemas.microsoft.com/office/word/2012/wordml" xmlns:w16cex="http://schemas.microsoft.com/office/word/2018/wordml/cex" xmlns:w16cid="http://schemas.microsoft.com/office/word/2016/wordml/cid" xmlns:w16="http://schemas.microsoft.com/office/word/2018/wordml" xmlns:w16sdtdh="http://schemas.microsoft.com/office/word/2020/wordml/sdtdatahash" xmlns:w16se="http://schemas.microsoft.com/office/word/2015/wordml/symex" xmlns:wpg="http://schemas.microsoft.com/office/word/2010/wordprocessingGroup" xmlns:wpi="http://schemas.microsoft.com/office/word/2010/wordprocessingInk" xmlns:wne="http://schemas.microsoft.com/office/word/2006/wordml" xmlns:wps="http://schemas.microsoft.com/office/word/2010/wordprocessingShape" mc:Ignorable="w14 w15 w16se w16cid w16 w16cex w16sdtdh wp14">
+<w:endnotes xmlns:wpc="http://schemas.microsoft.com/office/word/2010/wordprocessingCanvas" xmlns:cx="http://schemas.microsoft.com/office/drawing/2014/chartex" xmlns:cx1="http://schemas.microsoft.com/office/drawing/2015/9/8/chartex" xmlns:cx2="http://schemas.microsoft.com/office/drawing/2015/10/21/chartex" xmlns:cx3="http://schemas.microsoft.com/office/drawing/2016/5/9/chartex" xmlns:cx4="http://schemas.microsoft.com/office/drawing/2016/5/10/chartex" xmlns:cx5="http://schemas.microsoft.com/office/drawing/2016/5/11/chartex" xmlns:cx6="http://schemas.microsoft.com/office/drawing/2016/5/12/chartex" xmlns:cx7="http://schemas.microsoft.com/office/drawing/2016/5/13/chartex" xmlns:cx8="http://schemas.microsoft.com/office/drawing/2016/5/14/chartex" xmlns:mc="http://schemas.openxmlformats.org/markup-compatibility/2006" xmlns:aink="http://schemas.microsoft.com/office/drawing/2016/ink" xmlns:am3d="http://schemas.microsoft.com/office/drawing/2017/model3d" xmlns:o="urn:schemas-microsoft-com:office:office" xmlns:oel="http://schemas.microsoft.com/office/2019/extlst" xmlns:r="http://schemas.openxmlformats.org/officeDocument/2006/relationships" xmlns:m="http://schemas.openxmlformats.org/officeDocument/2006/math" xmlns:v="urn:schemas-microsoft-com:vml" xmlns:wp14="http://schemas.microsoft.com/office/word/2010/wordprocessingDrawing" xmlns:wp="http://schemas.openxmlformats.org/drawingml/2006/wordprocessingDrawing" xmlns:w10="urn:schemas-microsoft-com:office:word" xmlns:w="http://schemas.openxmlformats.org/wordprocessingml/2006/main" xmlns:w14="http://schemas.microsoft.com/office/word/2010/wordml" xmlns:w15="http://schemas.microsoft.com/office/word/2012/wordml" xmlns:w16cex="http://schemas.microsoft.com/office/word/2018/wordml/cex" xmlns:w16cid="http://schemas.microsoft.com/office/word/2016/wordml/cid" xmlns:w16="http://schemas.microsoft.com/office/word/2018/wordml" xmlns:w16du="http://schemas.microsoft.com/office/word/2023/wordml/word16du" xmlns:w16sdtdh="http://schemas.microsoft.com/office/word/2020/wordml/sdtdatahash" xmlns:w16se="http://schemas.microsoft.com/office/word/2015/wordml/symex" xmlns:wpg="http://schemas.microsoft.com/office/word/2010/wordprocessingGroup" xmlns:wpi="http://schemas.microsoft.com/office/word/2010/wordprocessingInk" xmlns:wne="http://schemas.microsoft.com/office/word/2006/wordml" xmlns:wps="http://schemas.microsoft.com/office/word/2010/wordprocessingShape" mc:Ignorable="w14 w15 w16se w16cid w16 w16cex w16sdtdh w16du wp14">
   <w:endnote w:type="separator" w:id="-1">
     <w:p>
       <w:pPr>
@@ -1656,7 +1638,7 @@
 </file>
 
 <file path=word/footer1.xml><?xml version="1.0" encoding="utf-8"?>
-<w:ftr xmlns:wpc="http://schemas.microsoft.com/office/word/2010/wordprocessingCanvas" xmlns:cx="http://schemas.microsoft.com/office/drawing/2014/chartex" xmlns:cx1="http://schemas.microsoft.com/office/drawing/2015/9/8/chartex" xmlns:cx2="http://schemas.microsoft.com/office/drawing/2015/10/21/chartex" xmlns:cx3="http://schemas.microsoft.com/office/drawing/2016/5/9/chartex" xmlns:cx4="http://schemas.microsoft.com/office/drawing/2016/5/10/chartex" xmlns:cx5="http://schemas.microsoft.com/office/drawing/2016/5/11/chartex" xmlns:cx6="http://schemas.microsoft.com/office/drawing/2016/5/12/chartex" xmlns:cx7="http://schemas.microsoft.com/office/drawing/2016/5/13/chartex" xmlns:cx8="http://schemas.microsoft.com/office/drawing/2016/5/14/chartex" xmlns:mc="http://schemas.openxmlformats.org/markup-compatibility/2006" xmlns:aink="http://schemas.microsoft.com/office/drawing/2016/ink" xmlns:am3d="http://schemas.microsoft.com/office/drawing/2017/model3d" xmlns:o="urn:schemas-microsoft-com:office:office" xmlns:oel="http://schemas.microsoft.com/office/2019/extlst" xmlns:r="http://schemas.openxmlformats.org/officeDocument/2006/relationships" xmlns:m="http://schemas.openxmlformats.org/officeDocument/2006/math" xmlns:v="urn:schemas-microsoft-com:vml" xmlns:wp14="http://schemas.microsoft.com/office/word/2010/wordprocessingDrawing" xmlns:wp="http://schemas.openxmlformats.org/drawingml/2006/wordprocessingDrawing" xmlns:w10="urn:schemas-microsoft-com:office:word" xmlns:w="http://schemas.openxmlformats.org/wordprocessingml/2006/main" xmlns:w14="http://schemas.microsoft.com/office/word/2010/wordml" xmlns:w15="http://schemas.microsoft.com/office/word/2012/wordml" xmlns:w16cex="http://schemas.microsoft.com/office/word/2018/wordml/cex" xmlns:w16cid="http://schemas.microsoft.com/office/word/2016/wordml/cid" xmlns:w16="http://schemas.microsoft.com/office/word/2018/wordml" xmlns:w16sdtdh="http://schemas.microsoft.com/office/word/2020/wordml/sdtdatahash" xmlns:w16se="http://schemas.microsoft.com/office/word/2015/wordml/symex" xmlns:wpg="http://schemas.microsoft.com/office/word/2010/wordprocessingGroup" xmlns:wpi="http://schemas.microsoft.com/office/word/2010/wordprocessingInk" xmlns:wne="http://schemas.microsoft.com/office/word/2006/wordml" xmlns:wps="http://schemas.microsoft.com/office/word/2010/wordprocessingShape" mc:Ignorable="w14 w15 w16se w16cid w16 w16cex w16sdtdh wp14">
+<w:ftr xmlns:wpc="http://schemas.microsoft.com/office/word/2010/wordprocessingCanvas" xmlns:cx="http://schemas.microsoft.com/office/drawing/2014/chartex" xmlns:cx1="http://schemas.microsoft.com/office/drawing/2015/9/8/chartex" xmlns:cx2="http://schemas.microsoft.com/office/drawing/2015/10/21/chartex" xmlns:cx3="http://schemas.microsoft.com/office/drawing/2016/5/9/chartex" xmlns:cx4="http://schemas.microsoft.com/office/drawing/2016/5/10/chartex" xmlns:cx5="http://schemas.microsoft.com/office/drawing/2016/5/11/chartex" xmlns:cx6="http://schemas.microsoft.com/office/drawing/2016/5/12/chartex" xmlns:cx7="http://schemas.microsoft.com/office/drawing/2016/5/13/chartex" xmlns:cx8="http://schemas.microsoft.com/office/drawing/2016/5/14/chartex" xmlns:mc="http://schemas.openxmlformats.org/markup-compatibility/2006" xmlns:aink="http://schemas.microsoft.com/office/drawing/2016/ink" xmlns:am3d="http://schemas.microsoft.com/office/drawing/2017/model3d" xmlns:o="urn:schemas-microsoft-com:office:office" xmlns:oel="http://schemas.microsoft.com/office/2019/extlst" xmlns:r="http://schemas.openxmlformats.org/officeDocument/2006/relationships" xmlns:m="http://schemas.openxmlformats.org/officeDocument/2006/math" xmlns:v="urn:schemas-microsoft-com:vml" xmlns:wp14="http://schemas.microsoft.com/office/word/2010/wordprocessingDrawing" xmlns:wp="http://schemas.openxmlformats.org/drawingml/2006/wordprocessingDrawing" xmlns:w10="urn:schemas-microsoft-com:office:word" xmlns:w="http://schemas.openxmlformats.org/wordprocessingml/2006/main" xmlns:w14="http://schemas.microsoft.com/office/word/2010/wordml" xmlns:w15="http://schemas.microsoft.com/office/word/2012/wordml" xmlns:w16cex="http://schemas.microsoft.com/office/word/2018/wordml/cex" xmlns:w16cid="http://schemas.microsoft.com/office/word/2016/wordml/cid" xmlns:w16="http://schemas.microsoft.com/office/word/2018/wordml" xmlns:w16du="http://schemas.microsoft.com/office/word/2023/wordml/word16du" xmlns:w16sdtdh="http://schemas.microsoft.com/office/word/2020/wordml/sdtdatahash" xmlns:w16se="http://schemas.microsoft.com/office/word/2015/wordml/symex" xmlns:wpg="http://schemas.microsoft.com/office/word/2010/wordprocessingGroup" xmlns:wpi="http://schemas.microsoft.com/office/word/2010/wordprocessingInk" xmlns:wne="http://schemas.microsoft.com/office/word/2006/wordml" xmlns:wps="http://schemas.microsoft.com/office/word/2010/wordprocessingShape" mc:Ignorable="w14 w15 w16se w16cid w16 w16cex w16sdtdh w16du wp14">
   <w:p>
     <w:pPr>
       <w:pStyle w:val="Pieddepage"/>
@@ -1705,7 +1687,7 @@
 </file>
 
 <file path=word/footnotes.xml><?xml version="1.0" encoding="utf-8"?>
-<w:footnotes xmlns:wpc="http://schemas.microsoft.com/office/word/2010/wordprocessingCanvas" xmlns:cx="http://schemas.microsoft.com/office/drawing/2014/chartex" xmlns:cx1="http://schemas.microsoft.com/office/drawing/2015/9/8/chartex" xmlns:cx2="http://schemas.microsoft.com/office/drawing/2015/10/21/chartex" xmlns:cx3="http://schemas.microsoft.com/office/drawing/2016/5/9/chartex" xmlns:cx4="http://schemas.microsoft.com/office/drawing/2016/5/10/chartex" xmlns:cx5="http://schemas.microsoft.com/office/drawing/2016/5/11/chartex" xmlns:cx6="http://schemas.microsoft.com/office/drawing/2016/5/12/chartex" xmlns:cx7="http://schemas.microsoft.com/office/drawing/2016/5/13/chartex" xmlns:cx8="http://schemas.microsoft.com/office/drawing/2016/5/14/chartex" xmlns:mc="http://schemas.openxmlformats.org/markup-compatibility/2006" xmlns:aink="http://schemas.microsoft.com/office/drawing/2016/ink" xmlns:am3d="http://schemas.microsoft.com/office/drawing/2017/model3d" xmlns:o="urn:schemas-microsoft-com:office:office" xmlns:oel="http://schemas.microsoft.com/office/2019/extlst" xmlns:r="http://schemas.openxmlformats.org/officeDocument/2006/relationships" xmlns:m="http://schemas.openxmlformats.org/officeDocument/2006/math" xmlns:v="urn:schemas-microsoft-com:vml" xmlns:wp14="http://schemas.microsoft.com/office/word/2010/wordprocessingDrawing" xmlns:wp="http://schemas.openxmlformats.org/drawingml/2006/wordprocessingDrawing" xmlns:w10="urn:schemas-microsoft-com:office:word" xmlns:w="http://schemas.openxmlformats.org/wordprocessingml/2006/main" xmlns:w14="http://schemas.microsoft.com/office/word/2010/wordml" xmlns:w15="http://schemas.microsoft.com/office/word/2012/wordml" xmlns:w16cex="http://schemas.microsoft.com/office/word/2018/wordml/cex" xmlns:w16cid="http://schemas.microsoft.com/office/word/2016/wordml/cid" xmlns:w16="http://schemas.microsoft.com/office/word/2018/wordml" xmlns:w16sdtdh="http://schemas.microsoft.com/office/word/2020/wordml/sdtdatahash" xmlns:w16se="http://schemas.microsoft.com/office/word/2015/wordml/symex" xmlns:wpg="http://schemas.microsoft.com/office/word/2010/wordprocessingGroup" xmlns:wpi="http://schemas.microsoft.com/office/word/2010/wordprocessingInk" xmlns:wne="http://schemas.microsoft.com/office/word/2006/wordml" xmlns:wps="http://schemas.microsoft.com/office/word/2010/wordprocessingShape" mc:Ignorable="w14 w15 w16se w16cid w16 w16cex w16sdtdh wp14">
+<w:footnotes xmlns:wpc="http://schemas.microsoft.com/office/word/2010/wordprocessingCanvas" xmlns:cx="http://schemas.microsoft.com/office/drawing/2014/chartex" xmlns:cx1="http://schemas.microsoft.com/office/drawing/2015/9/8/chartex" xmlns:cx2="http://schemas.microsoft.com/office/drawing/2015/10/21/chartex" xmlns:cx3="http://schemas.microsoft.com/office/drawing/2016/5/9/chartex" xmlns:cx4="http://schemas.microsoft.com/office/drawing/2016/5/10/chartex" xmlns:cx5="http://schemas.microsoft.com/office/drawing/2016/5/11/chartex" xmlns:cx6="http://schemas.microsoft.com/office/drawing/2016/5/12/chartex" xmlns:cx7="http://schemas.microsoft.com/office/drawing/2016/5/13/chartex" xmlns:cx8="http://schemas.microsoft.com/office/drawing/2016/5/14/chartex" xmlns:mc="http://schemas.openxmlformats.org/markup-compatibility/2006" xmlns:aink="http://schemas.microsoft.com/office/drawing/2016/ink" xmlns:am3d="http://schemas.microsoft.com/office/drawing/2017/model3d" xmlns:o="urn:schemas-microsoft-com:office:office" xmlns:oel="http://schemas.microsoft.com/office/2019/extlst" xmlns:r="http://schemas.openxmlformats.org/officeDocument/2006/relationships" xmlns:m="http://schemas.openxmlformats.org/officeDocument/2006/math" xmlns:v="urn:schemas-microsoft-com:vml" xmlns:wp14="http://schemas.microsoft.com/office/word/2010/wordprocessingDrawing" xmlns:wp="http://schemas.openxmlformats.org/drawingml/2006/wordprocessingDrawing" xmlns:w10="urn:schemas-microsoft-com:office:word" xmlns:w="http://schemas.openxmlformats.org/wordprocessingml/2006/main" xmlns:w14="http://schemas.microsoft.com/office/word/2010/wordml" xmlns:w15="http://schemas.microsoft.com/office/word/2012/wordml" xmlns:w16cex="http://schemas.microsoft.com/office/word/2018/wordml/cex" xmlns:w16cid="http://schemas.microsoft.com/office/word/2016/wordml/cid" xmlns:w16="http://schemas.microsoft.com/office/word/2018/wordml" xmlns:w16du="http://schemas.microsoft.com/office/word/2023/wordml/word16du" xmlns:w16sdtdh="http://schemas.microsoft.com/office/word/2020/wordml/sdtdatahash" xmlns:w16se="http://schemas.microsoft.com/office/word/2015/wordml/symex" xmlns:wpg="http://schemas.microsoft.com/office/word/2010/wordprocessingGroup" xmlns:wpi="http://schemas.microsoft.com/office/word/2010/wordprocessingInk" xmlns:wne="http://schemas.microsoft.com/office/word/2006/wordml" xmlns:wps="http://schemas.microsoft.com/office/word/2010/wordprocessingShape" mc:Ignorable="w14 w15 w16se w16cid w16 w16cex w16sdtdh w16du wp14">
   <w:footnote w:type="separator" w:id="-1">
     <w:p>
       <w:pPr>
@@ -1730,7 +1712,7 @@
 </file>
 
 <file path=word/header1.xml><?xml version="1.0" encoding="utf-8"?>
-<w:hdr xmlns:wpc="http://schemas.microsoft.com/office/word/2010/wordprocessingCanvas" xmlns:cx="http://schemas.microsoft.com/office/drawing/2014/chartex" xmlns:cx1="http://schemas.microsoft.com/office/drawing/2015/9/8/chartex" xmlns:cx2="http://schemas.microsoft.com/office/drawing/2015/10/21/chartex" xmlns:cx3="http://schemas.microsoft.com/office/drawing/2016/5/9/chartex" xmlns:cx4="http://schemas.microsoft.com/office/drawing/2016/5/10/chartex" xmlns:cx5="http://schemas.microsoft.com/office/drawing/2016/5/11/chartex" xmlns:cx6="http://schemas.microsoft.com/office/drawing/2016/5/12/chartex" xmlns:cx7="http://schemas.microsoft.com/office/drawing/2016/5/13/chartex" xmlns:cx8="http://schemas.microsoft.com/office/drawing/2016/5/14/chartex" xmlns:mc="http://schemas.openxmlformats.org/markup-compatibility/2006" xmlns:aink="http://schemas.microsoft.com/office/drawing/2016/ink" xmlns:am3d="http://schemas.microsoft.com/office/drawing/2017/model3d" xmlns:o="urn:schemas-microsoft-com:office:office" xmlns:oel="http://schemas.microsoft.com/office/2019/extlst" xmlns:r="http://schemas.openxmlformats.org/officeDocument/2006/relationships" xmlns:m="http://schemas.openxmlformats.org/officeDocument/2006/math" xmlns:v="urn:schemas-microsoft-com:vml" xmlns:wp14="http://schemas.microsoft.com/office/word/2010/wordprocessingDrawing" xmlns:wp="http://schemas.openxmlformats.org/drawingml/2006/wordprocessingDrawing" xmlns:w10="urn:schemas-microsoft-com:office:word" xmlns:w="http://schemas.openxmlformats.org/wordprocessingml/2006/main" xmlns:w14="http://schemas.microsoft.com/office/word/2010/wordml" xmlns:w15="http://schemas.microsoft.com/office/word/2012/wordml" xmlns:w16cex="http://schemas.microsoft.com/office/word/2018/wordml/cex" xmlns:w16cid="http://schemas.microsoft.com/office/word/2016/wordml/cid" xmlns:w16="http://schemas.microsoft.com/office/word/2018/wordml" xmlns:w16sdtdh="http://schemas.microsoft.com/office/word/2020/wordml/sdtdatahash" xmlns:w16se="http://schemas.microsoft.com/office/word/2015/wordml/symex" xmlns:wpg="http://schemas.microsoft.com/office/word/2010/wordprocessingGroup" xmlns:wpi="http://schemas.microsoft.com/office/word/2010/wordprocessingInk" xmlns:wne="http://schemas.microsoft.com/office/word/2006/wordml" xmlns:wps="http://schemas.microsoft.com/office/word/2010/wordprocessingShape" mc:Ignorable="w14 w15 w16se w16cid w16 w16cex w16sdtdh wp14">
+<w:hdr xmlns:wpc="http://schemas.microsoft.com/office/word/2010/wordprocessingCanvas" xmlns:cx="http://schemas.microsoft.com/office/drawing/2014/chartex" xmlns:cx1="http://schemas.microsoft.com/office/drawing/2015/9/8/chartex" xmlns:cx2="http://schemas.microsoft.com/office/drawing/2015/10/21/chartex" xmlns:cx3="http://schemas.microsoft.com/office/drawing/2016/5/9/chartex" xmlns:cx4="http://schemas.microsoft.com/office/drawing/2016/5/10/chartex" xmlns:cx5="http://schemas.microsoft.com/office/drawing/2016/5/11/chartex" xmlns:cx6="http://schemas.microsoft.com/office/drawing/2016/5/12/chartex" xmlns:cx7="http://schemas.microsoft.com/office/drawing/2016/5/13/chartex" xmlns:cx8="http://schemas.microsoft.com/office/drawing/2016/5/14/chartex" xmlns:mc="http://schemas.openxmlformats.org/markup-compatibility/2006" xmlns:aink="http://schemas.microsoft.com/office/drawing/2016/ink" xmlns:am3d="http://schemas.microsoft.com/office/drawing/2017/model3d" xmlns:o="urn:schemas-microsoft-com:office:office" xmlns:oel="http://schemas.microsoft.com/office/2019/extlst" xmlns:r="http://schemas.openxmlformats.org/officeDocument/2006/relationships" xmlns:m="http://schemas.openxmlformats.org/officeDocument/2006/math" xmlns:v="urn:schemas-microsoft-com:vml" xmlns:wp14="http://schemas.microsoft.com/office/word/2010/wordprocessingDrawing" xmlns:wp="http://schemas.openxmlformats.org/drawingml/2006/wordprocessingDrawing" xmlns:w10="urn:schemas-microsoft-com:office:word" xmlns:w="http://schemas.openxmlformats.org/wordprocessingml/2006/main" xmlns:w14="http://schemas.microsoft.com/office/word/2010/wordml" xmlns:w15="http://schemas.microsoft.com/office/word/2012/wordml" xmlns:w16cex="http://schemas.microsoft.com/office/word/2018/wordml/cex" xmlns:w16cid="http://schemas.microsoft.com/office/word/2016/wordml/cid" xmlns:w16="http://schemas.microsoft.com/office/word/2018/wordml" xmlns:w16du="http://schemas.microsoft.com/office/word/2023/wordml/word16du" xmlns:w16sdtdh="http://schemas.microsoft.com/office/word/2020/wordml/sdtdatahash" xmlns:w16se="http://schemas.microsoft.com/office/word/2015/wordml/symex" xmlns:wpg="http://schemas.microsoft.com/office/word/2010/wordprocessingGroup" xmlns:wpi="http://schemas.microsoft.com/office/word/2010/wordprocessingInk" xmlns:wne="http://schemas.microsoft.com/office/word/2006/wordml" xmlns:wps="http://schemas.microsoft.com/office/word/2010/wordprocessingShape" mc:Ignorable="w14 w15 w16se w16cid w16 w16cex w16sdtdh w16du wp14">
   <w:p>
     <w:pPr>
       <w:pStyle w:val="En-tte"/>
@@ -1756,7 +1738,7 @@
 </file>
 
 <file path=word/numbering.xml><?xml version="1.0" encoding="utf-8"?>
-<w:numbering xmlns:wpc="http://schemas.microsoft.com/office/word/2010/wordprocessingCanvas" xmlns:cx="http://schemas.microsoft.com/office/drawing/2014/chartex" xmlns:cx1="http://schemas.microsoft.com/office/drawing/2015/9/8/chartex" xmlns:cx2="http://schemas.microsoft.com/office/drawing/2015/10/21/chartex" xmlns:cx3="http://schemas.microsoft.com/office/drawing/2016/5/9/chartex" xmlns:cx4="http://schemas.microsoft.com/office/drawing/2016/5/10/chartex" xmlns:cx5="http://schemas.microsoft.com/office/drawing/2016/5/11/chartex" xmlns:cx6="http://schemas.microsoft.com/office/drawing/2016/5/12/chartex" xmlns:cx7="http://schemas.microsoft.com/office/drawing/2016/5/13/chartex" xmlns:cx8="http://schemas.microsoft.com/office/drawing/2016/5/14/chartex" xmlns:mc="http://schemas.openxmlformats.org/markup-compatibility/2006" xmlns:aink="http://schemas.microsoft.com/office/drawing/2016/ink" xmlns:am3d="http://schemas.microsoft.com/office/drawing/2017/model3d" xmlns:o="urn:schemas-microsoft-com:office:office" xmlns:oel="http://schemas.microsoft.com/office/2019/extlst" xmlns:r="http://schemas.openxmlformats.org/officeDocument/2006/relationships" xmlns:m="http://schemas.openxmlformats.org/officeDocument/2006/math" xmlns:v="urn:schemas-microsoft-com:vml" xmlns:wp14="http://schemas.microsoft.com/office/word/2010/wordprocessingDrawing" xmlns:wp="http://schemas.openxmlformats.org/drawingml/2006/wordprocessingDrawing" xmlns:w10="urn:schemas-microsoft-com:office:word" xmlns:w="http://schemas.openxmlformats.org/wordprocessingml/2006/main" xmlns:w14="http://schemas.microsoft.com/office/word/2010/wordml" xmlns:w15="http://schemas.microsoft.com/office/word/2012/wordml" xmlns:w16cex="http://schemas.microsoft.com/office/word/2018/wordml/cex" xmlns:w16cid="http://schemas.microsoft.com/office/word/2016/wordml/cid" xmlns:w16="http://schemas.microsoft.com/office/word/2018/wordml" xmlns:w16sdtdh="http://schemas.microsoft.com/office/word/2020/wordml/sdtdatahash" xmlns:w16se="http://schemas.microsoft.com/office/word/2015/wordml/symex" xmlns:wpg="http://schemas.microsoft.com/office/word/2010/wordprocessingGroup" xmlns:wpi="http://schemas.microsoft.com/office/word/2010/wordprocessingInk" xmlns:wne="http://schemas.microsoft.com/office/word/2006/wordml" xmlns:wps="http://schemas.microsoft.com/office/word/2010/wordprocessingShape" mc:Ignorable="w14 w15 w16se w16cid w16 w16cex w16sdtdh wp14">
+<w:numbering xmlns:wpc="http://schemas.microsoft.com/office/word/2010/wordprocessingCanvas" xmlns:cx="http://schemas.microsoft.com/office/drawing/2014/chartex" xmlns:cx1="http://schemas.microsoft.com/office/drawing/2015/9/8/chartex" xmlns:cx2="http://schemas.microsoft.com/office/drawing/2015/10/21/chartex" xmlns:cx3="http://schemas.microsoft.com/office/drawing/2016/5/9/chartex" xmlns:cx4="http://schemas.microsoft.com/office/drawing/2016/5/10/chartex" xmlns:cx5="http://schemas.microsoft.com/office/drawing/2016/5/11/chartex" xmlns:cx6="http://schemas.microsoft.com/office/drawing/2016/5/12/chartex" xmlns:cx7="http://schemas.microsoft.com/office/drawing/2016/5/13/chartex" xmlns:cx8="http://schemas.microsoft.com/office/drawing/2016/5/14/chartex" xmlns:mc="http://schemas.openxmlformats.org/markup-compatibility/2006" xmlns:aink="http://schemas.microsoft.com/office/drawing/2016/ink" xmlns:am3d="http://schemas.microsoft.com/office/drawing/2017/model3d" xmlns:o="urn:schemas-microsoft-com:office:office" xmlns:oel="http://schemas.microsoft.com/office/2019/extlst" xmlns:r="http://schemas.openxmlformats.org/officeDocument/2006/relationships" xmlns:m="http://schemas.openxmlformats.org/officeDocument/2006/math" xmlns:v="urn:schemas-microsoft-com:vml" xmlns:wp14="http://schemas.microsoft.com/office/word/2010/wordprocessingDrawing" xmlns:wp="http://schemas.openxmlformats.org/drawingml/2006/wordprocessingDrawing" xmlns:w10="urn:schemas-microsoft-com:office:word" xmlns:w="http://schemas.openxmlformats.org/wordprocessingml/2006/main" xmlns:w14="http://schemas.microsoft.com/office/word/2010/wordml" xmlns:w15="http://schemas.microsoft.com/office/word/2012/wordml" xmlns:w16cex="http://schemas.microsoft.com/office/word/2018/wordml/cex" xmlns:w16cid="http://schemas.microsoft.com/office/word/2016/wordml/cid" xmlns:w16="http://schemas.microsoft.com/office/word/2018/wordml" xmlns:w16du="http://schemas.microsoft.com/office/word/2023/wordml/word16du" xmlns:w16sdtdh="http://schemas.microsoft.com/office/word/2020/wordml/sdtdatahash" xmlns:w16se="http://schemas.microsoft.com/office/word/2015/wordml/symex" xmlns:wpg="http://schemas.microsoft.com/office/word/2010/wordprocessingGroup" xmlns:wpi="http://schemas.microsoft.com/office/word/2010/wordprocessingInk" xmlns:wne="http://schemas.microsoft.com/office/word/2006/wordml" xmlns:wps="http://schemas.microsoft.com/office/word/2010/wordprocessingShape" mc:Ignorable="w14 w15 w16se w16cid w16 w16cex w16sdtdh w16du wp14">
   <w:abstractNum w:abstractNumId="0" w15:restartNumberingAfterBreak="0">
     <w:nsid w:val="19EB7CD7"/>
     <w:multiLevelType w:val="multilevel"/>
@@ -1913,7 +1895,7 @@
 </file>
 
 <file path=word/styles.xml><?xml version="1.0" encoding="utf-8"?>
-<w:styles xmlns:mc="http://schemas.openxmlformats.org/markup-compatibility/2006" xmlns:r="http://schemas.openxmlformats.org/officeDocument/2006/relationships" xmlns:w="http://schemas.openxmlformats.org/wordprocessingml/2006/main" xmlns:w14="http://schemas.microsoft.com/office/word/2010/wordml" xmlns:w15="http://schemas.microsoft.com/office/word/2012/wordml" xmlns:w16cex="http://schemas.microsoft.com/office/word/2018/wordml/cex" xmlns:w16cid="http://schemas.microsoft.com/office/word/2016/wordml/cid" xmlns:w16="http://schemas.microsoft.com/office/word/2018/wordml" xmlns:w16sdtdh="http://schemas.microsoft.com/office/word/2020/wordml/sdtdatahash" xmlns:w16se="http://schemas.microsoft.com/office/word/2015/wordml/symex" mc:Ignorable="w14 w15 w16se w16cid w16 w16cex w16sdtdh">
+<w:styles xmlns:mc="http://schemas.openxmlformats.org/markup-compatibility/2006" xmlns:r="http://schemas.openxmlformats.org/officeDocument/2006/relationships" xmlns:w="http://schemas.openxmlformats.org/wordprocessingml/2006/main" xmlns:w14="http://schemas.microsoft.com/office/word/2010/wordml" xmlns:w15="http://schemas.microsoft.com/office/word/2012/wordml" xmlns:w16cex="http://schemas.microsoft.com/office/word/2018/wordml/cex" xmlns:w16cid="http://schemas.microsoft.com/office/word/2016/wordml/cid" xmlns:w16="http://schemas.microsoft.com/office/word/2018/wordml" xmlns:w16du="http://schemas.microsoft.com/office/word/2023/wordml/word16du" xmlns:w16sdtdh="http://schemas.microsoft.com/office/word/2020/wordml/sdtdatahash" xmlns:w16se="http://schemas.microsoft.com/office/word/2015/wordml/symex" mc:Ignorable="w14 w15 w16se w16cid w16 w16cex w16sdtdh w16du">
   <w:docDefaults>
     <w:rPrDefault>
       <w:rPr>

</xml_diff>